<commit_message>
updated matrix and question and answer
</commit_message>
<xml_diff>
--- a/Traceability matrix.docx
+++ b/Traceability matrix.docx
@@ -121,21 +121,19 @@
       <w:tr>
         <w:tc>
           <w:tcPr>
-            <w:cnfStyle w:val="001000000000" w:firstRow="0" w:lastRow="0" w:firstColumn="1" w:lastColumn="0" w:oddVBand="0" w:evenVBand="0" w:oddHBand="0" w:evenHBand="0" w:firstRowFirstColumn="0" w:firstRowLastColumn="0" w:lastRowFirstColumn="0" w:lastRowLastColumn="0"/>
             <w:tcW w:w="2102" w:type="pct"/>
             <w:noWrap/>
           </w:tcPr>
           <w:p>
             <w:pPr>
-              <w:rPr>
-                <w:rFonts w:eastAsiaTheme="minorEastAsia"/>
-                <w:color w:val="auto"/>
-              </w:rPr>
-            </w:pPr>
-            <w:r>
-              <w:rPr>
-                <w:rFonts w:eastAsiaTheme="minorEastAsia"/>
-                <w:color w:val="auto"/>
+              <w:cnfStyle w:val="001000000000" w:firstRow="0" w:lastRow="0" w:firstColumn="1" w:lastColumn="0" w:oddVBand="0" w:evenVBand="0" w:oddHBand="0" w:evenHBand="0" w:firstRowFirstColumn="0" w:firstRowLastColumn="0" w:lastRowFirstColumn="0" w:lastRowLastColumn="0"/>
+              <w:rPr>
+                <w:rFonts w:eastAsiaTheme="minorEastAsia"/>
+              </w:rPr>
+            </w:pPr>
+            <w:r>
+              <w:rPr>
+                <w:rFonts w:eastAsiaTheme="minorEastAsia"/>
               </w:rPr>
               <w:t>REQ-2</w:t>
             </w:r>
@@ -148,19 +146,18 @@
           <w:p>
             <w:pPr>
               <w:jc w:val="center"/>
-              <w:cnfStyle w:val="000000000000" w:firstRow="0" w:lastRow="0" w:firstColumn="0" w:lastColumn="0" w:oddVBand="0" w:evenVBand="0" w:oddHBand="0" w:evenHBand="0" w:firstRowFirstColumn="0" w:firstRowLastColumn="0" w:lastRowFirstColumn="0" w:lastRowLastColumn="0"/>
-              <w:rPr>
-                <w:rFonts w:eastAsiaTheme="minorEastAsia"/>
-                <w:color w:val="auto"/>
-              </w:rPr>
-            </w:pPr>
-            <w:r>
-              <w:rPr>
-                <w:rFonts w:eastAsiaTheme="minorEastAsia"/>
-                <w:color w:val="auto"/>
-              </w:rPr>
-              <w:t>4</w:t>
-            </w:r>
+              <w:rPr>
+                <w:rFonts w:eastAsiaTheme="minorEastAsia"/>
+              </w:rPr>
+            </w:pPr>
+            <w:r>
+              <w:rPr>
+                <w:rFonts w:eastAsiaTheme="minorEastAsia"/>
+              </w:rPr>
+              <w:t>37</w:t>
+            </w:r>
+            <w:bookmarkStart w:id="0" w:name="_GoBack"/>
+            <w:bookmarkEnd w:id="0"/>
           </w:p>
         </w:tc>
       </w:tr>
@@ -186,7 +183,67 @@
                 <w:rFonts w:eastAsiaTheme="minorEastAsia"/>
                 <w:color w:val="auto"/>
               </w:rPr>
-              <w:t>REQ-3</w:t>
+              <w:t>REQ-</w:t>
+            </w:r>
+            <w:r>
+              <w:rPr>
+                <w:rFonts w:eastAsiaTheme="minorEastAsia"/>
+                <w:color w:val="auto"/>
+              </w:rPr>
+              <w:t>3</w:t>
+            </w:r>
+          </w:p>
+        </w:tc>
+        <w:tc>
+          <w:tcPr>
+            <w:tcW w:w="2898" w:type="pct"/>
+          </w:tcPr>
+          <w:p>
+            <w:pPr>
+              <w:jc w:val="center"/>
+              <w:cnfStyle w:val="000000100000" w:firstRow="0" w:lastRow="0" w:firstColumn="0" w:lastColumn="0" w:oddVBand="0" w:evenVBand="0" w:oddHBand="1" w:evenHBand="0" w:firstRowFirstColumn="0" w:firstRowLastColumn="0" w:lastRowFirstColumn="0" w:lastRowLastColumn="0"/>
+              <w:rPr>
+                <w:rFonts w:eastAsiaTheme="minorEastAsia"/>
+                <w:color w:val="auto"/>
+              </w:rPr>
+            </w:pPr>
+            <w:r>
+              <w:rPr>
+                <w:rFonts w:eastAsiaTheme="minorEastAsia"/>
+                <w:color w:val="auto"/>
+              </w:rPr>
+              <w:t>4</w:t>
+            </w:r>
+          </w:p>
+        </w:tc>
+      </w:tr>
+      <w:tr>
+        <w:tc>
+          <w:tcPr>
+            <w:cnfStyle w:val="001000000000" w:firstRow="0" w:lastRow="0" w:firstColumn="1" w:lastColumn="0" w:oddVBand="0" w:evenVBand="0" w:oddHBand="0" w:evenHBand="0" w:firstRowFirstColumn="0" w:firstRowLastColumn="0" w:lastRowFirstColumn="0" w:lastRowLastColumn="0"/>
+            <w:tcW w:w="2102" w:type="pct"/>
+            <w:noWrap/>
+          </w:tcPr>
+          <w:p>
+            <w:pPr>
+              <w:rPr>
+                <w:rFonts w:eastAsiaTheme="minorEastAsia"/>
+                <w:color w:val="auto"/>
+              </w:rPr>
+            </w:pPr>
+            <w:r>
+              <w:rPr>
+                <w:rFonts w:eastAsiaTheme="minorEastAsia"/>
+                <w:color w:val="auto"/>
+              </w:rPr>
+              <w:t>REQ-</w:t>
+            </w:r>
+            <w:r>
+              <w:rPr>
+                <w:rFonts w:eastAsiaTheme="minorEastAsia"/>
+                <w:color w:val="auto"/>
+              </w:rPr>
+              <w:t>4</w:t>
             </w:r>
           </w:p>
         </w:tc>
@@ -200,7 +257,7 @@
                 <w:tab w:val="left" w:pos="1545"/>
                 <w:tab w:val="center" w:pos="2726"/>
               </w:tabs>
-              <w:cnfStyle w:val="000000100000" w:firstRow="0" w:lastRow="0" w:firstColumn="0" w:lastColumn="0" w:oddVBand="0" w:evenVBand="0" w:oddHBand="1" w:evenHBand="0" w:firstRowFirstColumn="0" w:firstRowLastColumn="0" w:lastRowFirstColumn="0" w:lastRowLastColumn="0"/>
+              <w:cnfStyle w:val="000000000000" w:firstRow="0" w:lastRow="0" w:firstColumn="0" w:lastColumn="0" w:oddVBand="0" w:evenVBand="0" w:oddHBand="0" w:evenHBand="0" w:firstRowFirstColumn="0" w:firstRowLastColumn="0" w:lastRowFirstColumn="0" w:lastRowLastColumn="0"/>
               <w:rPr>
                 <w:rFonts w:eastAsiaTheme="minorEastAsia"/>
                 <w:color w:val="auto"/>
@@ -226,52 +283,6 @@
                 <w:color w:val="auto"/>
               </w:rPr>
               <w:t>4</w:t>
-            </w:r>
-          </w:p>
-        </w:tc>
-      </w:tr>
-      <w:tr>
-        <w:tc>
-          <w:tcPr>
-            <w:cnfStyle w:val="001000000000" w:firstRow="0" w:lastRow="0" w:firstColumn="1" w:lastColumn="0" w:oddVBand="0" w:evenVBand="0" w:oddHBand="0" w:evenHBand="0" w:firstRowFirstColumn="0" w:firstRowLastColumn="0" w:lastRowFirstColumn="0" w:lastRowLastColumn="0"/>
-            <w:tcW w:w="2102" w:type="pct"/>
-            <w:noWrap/>
-          </w:tcPr>
-          <w:p>
-            <w:pPr>
-              <w:rPr>
-                <w:rFonts w:eastAsiaTheme="minorEastAsia"/>
-                <w:color w:val="auto"/>
-              </w:rPr>
-            </w:pPr>
-            <w:r>
-              <w:rPr>
-                <w:rFonts w:eastAsiaTheme="minorEastAsia"/>
-                <w:color w:val="auto"/>
-              </w:rPr>
-              <w:t>REQ-4</w:t>
-            </w:r>
-          </w:p>
-        </w:tc>
-        <w:tc>
-          <w:tcPr>
-            <w:tcW w:w="2898" w:type="pct"/>
-          </w:tcPr>
-          <w:p>
-            <w:pPr>
-              <w:jc w:val="center"/>
-              <w:cnfStyle w:val="000000000000" w:firstRow="0" w:lastRow="0" w:firstColumn="0" w:lastColumn="0" w:oddVBand="0" w:evenVBand="0" w:oddHBand="0" w:evenHBand="0" w:firstRowFirstColumn="0" w:firstRowLastColumn="0" w:lastRowFirstColumn="0" w:lastRowLastColumn="0"/>
-              <w:rPr>
-                <w:rFonts w:eastAsiaTheme="minorEastAsia"/>
-                <w:color w:val="auto"/>
-              </w:rPr>
-            </w:pPr>
-            <w:r>
-              <w:rPr>
-                <w:rFonts w:eastAsiaTheme="minorEastAsia"/>
-                <w:color w:val="auto"/>
-              </w:rPr>
-              <w:t>5</w:t>
             </w:r>
           </w:p>
         </w:tc>
@@ -298,7 +309,14 @@
                 <w:rFonts w:eastAsiaTheme="minorEastAsia"/>
                 <w:color w:val="auto"/>
               </w:rPr>
-              <w:t>REQ-5</w:t>
+              <w:t>REQ-</w:t>
+            </w:r>
+            <w:r>
+              <w:rPr>
+                <w:rFonts w:eastAsiaTheme="minorEastAsia"/>
+                <w:color w:val="auto"/>
+              </w:rPr>
+              <w:t>5</w:t>
             </w:r>
           </w:p>
         </w:tc>
@@ -320,14 +338,7 @@
                 <w:rFonts w:eastAsiaTheme="minorEastAsia"/>
                 <w:color w:val="auto"/>
               </w:rPr>
-              <w:t>6,7</w:t>
-            </w:r>
-            <w:r>
-              <w:rPr>
-                <w:rFonts w:eastAsiaTheme="minorEastAsia"/>
-                <w:color w:val="auto"/>
-              </w:rPr>
-              <w:t>,8,10,12</w:t>
+              <w:t>5</w:t>
             </w:r>
           </w:p>
         </w:tc>
@@ -343,13 +354,22 @@
             <w:pPr>
               <w:rPr>
                 <w:rFonts w:eastAsiaTheme="minorEastAsia"/>
-              </w:rPr>
-            </w:pPr>
-            <w:r>
-              <w:rPr>
-                <w:rFonts w:eastAsiaTheme="minorEastAsia"/>
-              </w:rPr>
-              <w:t>REQ-6</w:t>
+                <w:color w:val="auto"/>
+              </w:rPr>
+            </w:pPr>
+            <w:r>
+              <w:rPr>
+                <w:rFonts w:eastAsiaTheme="minorEastAsia"/>
+                <w:color w:val="auto"/>
+              </w:rPr>
+              <w:t>REQ-</w:t>
+            </w:r>
+            <w:r>
+              <w:rPr>
+                <w:rFonts w:eastAsiaTheme="minorEastAsia"/>
+                <w:color w:val="auto"/>
+              </w:rPr>
+              <w:t>6</w:t>
             </w:r>
           </w:p>
         </w:tc>
@@ -363,13 +383,22 @@
               <w:cnfStyle w:val="000000000000" w:firstRow="0" w:lastRow="0" w:firstColumn="0" w:lastColumn="0" w:oddVBand="0" w:evenVBand="0" w:oddHBand="0" w:evenHBand="0" w:firstRowFirstColumn="0" w:firstRowLastColumn="0" w:lastRowFirstColumn="0" w:lastRowLastColumn="0"/>
               <w:rPr>
                 <w:rFonts w:eastAsiaTheme="minorEastAsia"/>
-              </w:rPr>
-            </w:pPr>
-            <w:r>
-              <w:rPr>
-                <w:rFonts w:eastAsiaTheme="minorEastAsia"/>
-              </w:rPr>
-              <w:t>9,13,14</w:t>
+                <w:color w:val="auto"/>
+              </w:rPr>
+            </w:pPr>
+            <w:r>
+              <w:rPr>
+                <w:rFonts w:eastAsiaTheme="minorEastAsia"/>
+                <w:color w:val="auto"/>
+              </w:rPr>
+              <w:t>6,7</w:t>
+            </w:r>
+            <w:r>
+              <w:rPr>
+                <w:rFonts w:eastAsiaTheme="minorEastAsia"/>
+                <w:color w:val="auto"/>
+              </w:rPr>
+              <w:t>,8,10,12</w:t>
             </w:r>
           </w:p>
         </w:tc>
@@ -394,7 +423,13 @@
               <w:rPr>
                 <w:rFonts w:eastAsiaTheme="minorEastAsia"/>
               </w:rPr>
-              <w:t>REQ-7</w:t>
+              <w:t>REQ-</w:t>
+            </w:r>
+            <w:r>
+              <w:rPr>
+                <w:rFonts w:eastAsiaTheme="minorEastAsia"/>
+              </w:rPr>
+              <w:t>7</w:t>
             </w:r>
           </w:p>
         </w:tc>
@@ -414,13 +449,7 @@
               <w:rPr>
                 <w:rFonts w:eastAsiaTheme="minorEastAsia"/>
               </w:rPr>
-              <w:t>15</w:t>
-            </w:r>
-            <w:r>
-              <w:rPr>
-                <w:rFonts w:eastAsiaTheme="minorEastAsia"/>
-              </w:rPr>
-              <w:t>,16,17</w:t>
+              <w:t>9,13,14</w:t>
             </w:r>
           </w:p>
         </w:tc>
@@ -442,7 +471,13 @@
               <w:rPr>
                 <w:rFonts w:eastAsiaTheme="minorEastAsia"/>
               </w:rPr>
-              <w:t>REQ-8</w:t>
+              <w:t>REQ-</w:t>
+            </w:r>
+            <w:r>
+              <w:rPr>
+                <w:rFonts w:eastAsiaTheme="minorEastAsia"/>
+              </w:rPr>
+              <w:t>8</w:t>
             </w:r>
           </w:p>
         </w:tc>
@@ -462,7 +497,13 @@
               <w:rPr>
                 <w:rFonts w:eastAsiaTheme="minorEastAsia"/>
               </w:rPr>
-              <w:t>18,19,20,22,23</w:t>
+              <w:t>15</w:t>
+            </w:r>
+            <w:r>
+              <w:rPr>
+                <w:rFonts w:eastAsiaTheme="minorEastAsia"/>
+              </w:rPr>
+              <w:t>,16,17</w:t>
             </w:r>
           </w:p>
         </w:tc>
@@ -487,7 +528,13 @@
               <w:rPr>
                 <w:rFonts w:eastAsiaTheme="minorEastAsia"/>
               </w:rPr>
-              <w:t>REQ-9</w:t>
+              <w:t>REQ-</w:t>
+            </w:r>
+            <w:r>
+              <w:rPr>
+                <w:rFonts w:eastAsiaTheme="minorEastAsia"/>
+              </w:rPr>
+              <w:t>9</w:t>
             </w:r>
           </w:p>
         </w:tc>
@@ -507,7 +554,7 @@
               <w:rPr>
                 <w:rFonts w:eastAsiaTheme="minorEastAsia"/>
               </w:rPr>
-              <w:t>33,34</w:t>
+              <w:t>18,19,20,22,23</w:t>
             </w:r>
           </w:p>
         </w:tc>
@@ -529,7 +576,13 @@
               <w:rPr>
                 <w:rFonts w:eastAsiaTheme="minorEastAsia"/>
               </w:rPr>
-              <w:t>REQ-10</w:t>
+              <w:t>REQ-</w:t>
+            </w:r>
+            <w:r>
+              <w:rPr>
+                <w:rFonts w:eastAsiaTheme="minorEastAsia"/>
+              </w:rPr>
+              <w:t>10</w:t>
             </w:r>
           </w:p>
         </w:tc>
@@ -541,6 +594,57 @@
             <w:pPr>
               <w:jc w:val="center"/>
               <w:cnfStyle w:val="000000000000" w:firstRow="0" w:lastRow="0" w:firstColumn="0" w:lastColumn="0" w:oddVBand="0" w:evenVBand="0" w:oddHBand="0" w:evenHBand="0" w:firstRowFirstColumn="0" w:firstRowLastColumn="0" w:lastRowFirstColumn="0" w:lastRowLastColumn="0"/>
+              <w:rPr>
+                <w:rFonts w:eastAsiaTheme="minorEastAsia"/>
+              </w:rPr>
+            </w:pPr>
+            <w:r>
+              <w:rPr>
+                <w:rFonts w:eastAsiaTheme="minorEastAsia"/>
+              </w:rPr>
+              <w:t>33,34</w:t>
+            </w:r>
+          </w:p>
+        </w:tc>
+      </w:tr>
+      <w:tr>
+        <w:trPr>
+          <w:cnfStyle w:val="000000100000" w:firstRow="0" w:lastRow="0" w:firstColumn="0" w:lastColumn="0" w:oddVBand="0" w:evenVBand="0" w:oddHBand="1" w:evenHBand="0" w:firstRowFirstColumn="0" w:firstRowLastColumn="0" w:lastRowFirstColumn="0" w:lastRowLastColumn="0"/>
+        </w:trPr>
+        <w:tc>
+          <w:tcPr>
+            <w:cnfStyle w:val="001000000000" w:firstRow="0" w:lastRow="0" w:firstColumn="1" w:lastColumn="0" w:oddVBand="0" w:evenVBand="0" w:oddHBand="0" w:evenHBand="0" w:firstRowFirstColumn="0" w:firstRowLastColumn="0" w:lastRowFirstColumn="0" w:lastRowLastColumn="0"/>
+            <w:tcW w:w="2102" w:type="pct"/>
+            <w:noWrap/>
+          </w:tcPr>
+          <w:p>
+            <w:pPr>
+              <w:rPr>
+                <w:rFonts w:eastAsiaTheme="minorEastAsia"/>
+              </w:rPr>
+            </w:pPr>
+            <w:r>
+              <w:rPr>
+                <w:rFonts w:eastAsiaTheme="minorEastAsia"/>
+              </w:rPr>
+              <w:t>REQ-1</w:t>
+            </w:r>
+            <w:r>
+              <w:rPr>
+                <w:rFonts w:eastAsiaTheme="minorEastAsia"/>
+              </w:rPr>
+              <w:t>1</w:t>
+            </w:r>
+          </w:p>
+        </w:tc>
+        <w:tc>
+          <w:tcPr>
+            <w:tcW w:w="2898" w:type="pct"/>
+          </w:tcPr>
+          <w:p>
+            <w:pPr>
+              <w:jc w:val="center"/>
+              <w:cnfStyle w:val="000000100000" w:firstRow="0" w:lastRow="0" w:firstColumn="0" w:lastColumn="0" w:oddVBand="0" w:evenVBand="0" w:oddHBand="1" w:evenHBand="0" w:firstRowFirstColumn="0" w:firstRowLastColumn="0" w:lastRowFirstColumn="0" w:lastRowLastColumn="0"/>
               <w:rPr>
                 <w:rFonts w:eastAsiaTheme="minorEastAsia"/>
               </w:rPr>
@@ -562,8 +666,6 @@
       <w:r>
         <w:t>Traceability Matrix</w:t>
       </w:r>
-      <w:bookmarkStart w:id="0" w:name="_GoBack"/>
-      <w:bookmarkEnd w:id="0"/>
     </w:p>
     <w:sectPr>
       <w:pgSz w:w="11906" w:h="16838"/>
@@ -698,6 +800,7 @@
     <w:lsdException w:name="HTML Sample" w:semiHidden="1" w:unhideWhenUsed="1"/>
     <w:lsdException w:name="HTML Typewriter" w:semiHidden="1" w:unhideWhenUsed="1"/>
     <w:lsdException w:name="HTML Variable" w:semiHidden="1" w:unhideWhenUsed="1"/>
+    <w:lsdException w:name="Normal Table" w:semiHidden="1" w:unhideWhenUsed="1"/>
     <w:lsdException w:name="annotation subject" w:semiHidden="1" w:unhideWhenUsed="1"/>
     <w:lsdException w:name="No List" w:semiHidden="1" w:unhideWhenUsed="1"/>
     <w:lsdException w:name="Outline List 1" w:semiHidden="1" w:unhideWhenUsed="1"/>
@@ -743,9 +846,11 @@
     <w:lsdException w:name="Table Subtle 1" w:semiHidden="1" w:unhideWhenUsed="1"/>
     <w:lsdException w:name="Table Subtle 2" w:semiHidden="1" w:unhideWhenUsed="1"/>
     <w:lsdException w:name="Table Web 1" w:semiHidden="1" w:unhideWhenUsed="1"/>
+    <w:lsdException w:name="Table Web 2" w:semiHidden="1" w:unhideWhenUsed="1"/>
     <w:lsdException w:name="Table Web 3" w:semiHidden="1" w:unhideWhenUsed="1"/>
     <w:lsdException w:name="Balloon Text" w:semiHidden="1" w:unhideWhenUsed="1"/>
     <w:lsdException w:name="Table Grid" w:uiPriority="39"/>
+    <w:lsdException w:name="Table Theme" w:semiHidden="1" w:unhideWhenUsed="1"/>
     <w:lsdException w:name="Placeholder Text" w:semiHidden="1"/>
     <w:lsdException w:name="No Spacing" w:uiPriority="1" w:qFormat="1"/>
     <w:lsdException w:name="Light Shading" w:uiPriority="60"/>
@@ -1571,7 +1676,7 @@
 </file>
 
 <file path=customXml/itemProps1.xml><?xml version="1.0" encoding="utf-8"?>
-<ds:datastoreItem xmlns:ds="http://schemas.openxmlformats.org/officeDocument/2006/customXml" ds:itemID="{0346A57E-4F1C-41A8-829A-C3800E91708A}">
+<ds:datastoreItem xmlns:ds="http://schemas.openxmlformats.org/officeDocument/2006/customXml" ds:itemID="{4B79CE83-1CC7-465A-A7C9-3A88F02B713B}">
   <ds:schemaRefs>
     <ds:schemaRef ds:uri="http://schemas.openxmlformats.org/officeDocument/2006/bibliography"/>
   </ds:schemaRefs>

</xml_diff>